<commit_message>
Correction on showing decimal numbers.
</commit_message>
<xml_diff>
--- a/generated_doc_2.docx
+++ b/generated_doc_2.docx
@@ -597,7 +597,7 @@
           <w:rFonts w:cs="Calibri"/>
           <w:sz w:val="22"/>
         </w:rPr>
-        <w:t xml:space="preserve">15 de novembro de 2022</w:t>
+        <w:t xml:space="preserve">17 de novembro de 2022</w:t>
       </w:r>
     </w:p>
     <w:p>
@@ -784,7 +784,7 @@
           <w:rFonts w:cs="Calibri"/>
           <w:sz w:val="22"/>
         </w:rPr>
-        <w:t xml:space="preserve">15 de novembro de 2022</w:t>
+        <w:t xml:space="preserve">17 de novembro de 2022</w:t>
       </w:r>
       <w:r>
         <w:rPr>
@@ -869,16 +869,128 @@
         </w:rPr>
         <w:t xml:space="preserve"/>
         <w:br/>
-        <w:t xml:space="preserve">ITEM 01 - Y</w:t>
+        <w:t xml:space="preserve">ITEM 01 - XXXXXXXXXXXXXXXX</w:t>
+        <w:br/>
+        <w:t xml:space="preserve">QUANTIDADE: 2 (PC)</w:t>
+        <w:br/>
+        <w:t xml:space="preserve">VALOR UNITÁRIO: R$ 100,00</w:t>
+        <w:br/>
+        <w:t xml:space="preserve">VALOR TOTAL DO ITEM 01 ............... R$R$ 200,00 (duzentos reais).</w:t>
+        <w:br/>
+        <w:t xml:space="preserve"/>
+      </w:r>
+      <w:r>
+        <w:rPr>
+          <w:rFonts w:cs="Calibri"/>
+          <w:sz w:val="22"/>
+        </w:rPr>
+        <w:t xml:space="preserve"/>
+        <w:br/>
+        <w:t xml:space="preserve">ITEM 02 - XXXXXXXXXXXXXXXX</w:t>
+        <w:br/>
+        <w:t xml:space="preserve">QUANTIDADE: 2 (PC)</w:t>
+        <w:br/>
+        <w:t xml:space="preserve">VALOR UNITÁRIO: R$ 200,00</w:t>
+        <w:br/>
+        <w:t xml:space="preserve">VALOR TOTAL DO ITEM 02 ............... R$R$ 400,00 (quatrocentos reais).</w:t>
+        <w:br/>
+        <w:t xml:space="preserve"/>
+        <w:br/>
+        <w:t xml:space="preserve">TOTAL DO LOTE 01 .... R$R$ 600,00 (seiscentos reais).</w:t>
+      </w:r>
+    </w:p>
+    <w:p>
+      <w:pPr>
+        <w:tabs>
+          <w:tab w:val="left" w:pos="2160"/>
+        </w:tabs>
+        <w:spacing w:after="0"/>
+        <w:jc w:val="left"/>
+        <w:rPr>
+          <w:rFonts w:cs="Calibri"/>
+          <w:sz w:val="22"/>
+        </w:rPr>
+      </w:pPr>
+    </w:p>
+    <w:p>
+      <w:pPr>
+        <w:spacing w:after="0"/>
+        <w:rPr>
+          <w:rFonts w:cs="Calibri"/>
+          <w:sz w:val="22"/>
+        </w:rPr>
+      </w:pPr>
+      <w:r>
+        <w:rPr>
+          <w:rFonts w:cs="Calibri"/>
+          <w:sz w:val="22"/>
+        </w:rPr>
+        <w:t xml:space="preserve">LOTE 02</w:t>
+      </w:r>
+    </w:p>
+    <w:p>
+      <w:pPr>
+        <w:spacing w:after="0"/>
+        <w:jc w:val="left"/>
+        <w:rPr>
+          <w:rFonts w:cs="Calibri"/>
+          <w:sz w:val="22"/>
+        </w:rPr>
+      </w:pPr>
+      <w:r>
+        <w:rPr>
+          <w:rFonts w:cs="Calibri"/>
+          <w:sz w:val="22"/>
+        </w:rPr>
+        <w:t xml:space="preserve"/>
+        <w:br/>
+        <w:t xml:space="preserve">ITEM 01 - XXXXXXXXXXXXXXXX</w:t>
+        <w:br/>
+        <w:t xml:space="preserve">QUANTIDADE: 10 (PC)</w:t>
+        <w:br/>
+        <w:t xml:space="preserve">VALOR UNITÁRIO: R$ 20,00</w:t>
+        <w:br/>
+        <w:t xml:space="preserve">VALOR TOTAL DO ITEM 01 ............... R$R$ 195,80 (cento e noventa e cinco reais e oitenta centavos).</w:t>
+        <w:br/>
+        <w:t xml:space="preserve"/>
+      </w:r>
+    </w:p>
+    <w:p>
+      <w:pPr>
+        <w:spacing w:after="0"/>
+        <w:jc w:val="left"/>
+        <w:rPr>
+          <w:rFonts w:cs="Calibri"/>
+          <w:sz w:val="22"/>
+        </w:rPr>
+      </w:pPr>
+      <w:r>
+        <w:rPr>
+          <w:rFonts w:cs="Calibri"/>
+          <w:sz w:val="22"/>
+        </w:rPr>
+        <w:t xml:space="preserve"/>
+        <w:br/>
+        <w:t xml:space="preserve">ITEM 02 - XXXXXXXXXXXXXXXX</w:t>
         <w:br/>
         <w:t xml:space="preserve">QUANTIDADE: 1 (PC)</w:t>
         <w:br/>
-        <w:t xml:space="preserve">VALOR UNITÁRIO: R$ 1,00</w:t>
+        <w:t xml:space="preserve">VALOR UNITÁRIO: R$ 20,00</w:t>
         <w:br/>
-        <w:t xml:space="preserve">VALOR TOTAL DO ITEM 01 ............... R$R$ 1,00 (um real).</w:t>
+        <w:t xml:space="preserve">VALOR TOTAL DO ITEM 02 ............... R$R$ 20,00 (vinte reais).</w:t>
         <w:br/>
         <w:t xml:space="preserve"/>
       </w:r>
+    </w:p>
+    <w:p>
+      <w:pPr>
+        <w:spacing w:after="0"/>
+        <w:jc w:val="left"/>
+        <w:rPr>
+          <w:rFonts w:cs="Calibri"/>
+          <w:sz w:val="22"/>
+        </w:rPr>
+      </w:pPr>
       <w:r>
         <w:rPr>
           <w:rFonts w:cs="Calibri"/>
@@ -886,27 +998,66 @@
         </w:rPr>
         <w:t xml:space="preserve"/>
         <w:br/>
-        <w:t xml:space="preserve">ITEM 02 - Y</w:t>
+        <w:t xml:space="preserve">ITEM 03 - XXXXXXXXXXXXXXXX</w:t>
         <w:br/>
-        <w:t xml:space="preserve">QUANTIDADE: 1 (PC)</w:t>
+        <w:t xml:space="preserve">QUANTIDADE: 19 (PC)</w:t>
         <w:br/>
-        <w:t xml:space="preserve">VALOR UNITÁRIO: R$ 1,00</w:t>
+        <w:t xml:space="preserve">VALOR UNITÁRIO: R$ 19,98</w:t>
         <w:br/>
-        <w:t xml:space="preserve">VALOR TOTAL DO ITEM 02 ............... R$R$ 1,00 (um real).</w:t>
+        <w:t xml:space="preserve">VALOR TOTAL DO ITEM 03 ............... R$R$ 379,62 (trezentos e setenta e nove reais e sessenta e dois centavos).</w:t>
         <w:br/>
         <w:t xml:space="preserve"/>
-        <w:br/>
-        <w:t xml:space="preserve">ITEM 03 - Y</w:t>
-        <w:br/>
-        <w:t xml:space="preserve">QUANTIDADE: 1 (PC)</w:t>
-        <w:br/>
-        <w:t xml:space="preserve">VALOR UNITÁRIO: R$ 1,00</w:t>
-        <w:br/>
-        <w:t xml:space="preserve">VALOR TOTAL DO ITEM 03 ............... R$R$ 1,00 (um real).</w:t>
-        <w:br/>
+      </w:r>
+    </w:p>
+    <w:p>
+      <w:pPr>
+        <w:spacing w:after="0"/>
+        <w:jc w:val="left"/>
+        <w:rPr>
+          <w:rFonts w:cs="Calibri"/>
+          <w:sz w:val="22"/>
+        </w:rPr>
+      </w:pPr>
+      <w:r>
+        <w:rPr>
+          <w:rFonts w:cs="Calibri"/>
+          <w:sz w:val="22"/>
+        </w:rPr>
         <w:t xml:space="preserve"/>
-        <w:br/>
-        <w:t xml:space="preserve">TOTAL DO LOTE 01 .... R$3.0 (três reais).</w:t>
+      </w:r>
+    </w:p>
+    <w:p>
+      <w:pPr>
+        <w:spacing w:after="0"/>
+        <w:jc w:val="left"/>
+        <w:rPr>
+          <w:rFonts w:cs="Calibri"/>
+          <w:sz w:val="22"/>
+        </w:rPr>
+      </w:pPr>
+      <w:r>
+        <w:rPr>
+          <w:rFonts w:cs="Calibri"/>
+          <w:sz w:val="22"/>
+        </w:rPr>
+        <w:t xml:space="preserve"/>
+      </w:r>
+    </w:p>
+    <w:p>
+      <w:pPr>
+        <w:spacing w:after="0"/>
+        <w:jc w:val="left"/>
+        <w:rPr>
+          <w:rFonts w:cs="Calibri"/>
+          <w:sz w:val="22"/>
+        </w:rPr>
+      </w:pPr>
+      <w:r>
+        <w:rPr>
+          <w:rFonts w:cs="Calibri"/>
+          <w:sz w:val="22"/>
+        </w:rPr>
+        <w:t xml:space="preserve"/>
       </w:r>
     </w:p>
     <w:p>
@@ -921,32 +1072,6 @@
           <w:sz w:val="22"/>
         </w:rPr>
       </w:pPr>
-    </w:p>
-    <w:p>
-      <w:pPr>
-        <w:spacing w:after="0"/>
-        <w:rPr>
-          <w:rFonts w:cs="Calibri"/>
-          <w:sz w:val="22"/>
-        </w:rPr>
-      </w:pPr>
-      <w:r>
-        <w:rPr>
-          <w:rFonts w:cs="Calibri"/>
-          <w:sz w:val="22"/>
-        </w:rPr>
-        <w:t xml:space="preserve">LOTE 02</w:t>
-      </w:r>
-    </w:p>
-    <w:p>
-      <w:pPr>
-        <w:spacing w:after="0"/>
-        <w:jc w:val="left"/>
-        <w:rPr>
-          <w:rFonts w:cs="Calibri"/>
-          <w:sz w:val="22"/>
-        </w:rPr>
-      </w:pPr>
       <w:r>
         <w:rPr>
           <w:rFonts w:cs="Calibri"/>
@@ -954,132 +1079,7 @@
         </w:rPr>
         <w:t xml:space="preserve"/>
         <w:br/>
-        <w:t xml:space="preserve">ITEM 01 - xxxxxxxxxxx</w:t>
-        <w:br/>
-        <w:t xml:space="preserve">QUANTIDADE: 1 (PC)</w:t>
-        <w:br/>
-        <w:t xml:space="preserve">VALOR UNITÁRIO: R$ 1,00</w:t>
-        <w:br/>
-        <w:t xml:space="preserve">VALOR TOTAL DO ITEM 01 ............... R$R$ 1,00 (um real).</w:t>
-        <w:br/>
-        <w:t xml:space="preserve"/>
-      </w:r>
-    </w:p>
-    <w:p>
-      <w:pPr>
-        <w:spacing w:after="0"/>
-        <w:jc w:val="left"/>
-        <w:rPr>
-          <w:rFonts w:cs="Calibri"/>
-          <w:sz w:val="22"/>
-        </w:rPr>
-      </w:pPr>
-      <w:r>
-        <w:rPr>
-          <w:rFonts w:cs="Calibri"/>
-          <w:sz w:val="22"/>
-        </w:rPr>
-        <w:t xml:space="preserve"/>
-        <w:br/>
-        <w:t xml:space="preserve">ITEM 02 - xxxxxxxxxxx</w:t>
-        <w:br/>
-        <w:t xml:space="preserve">QUANTIDADE: 1 (PC)</w:t>
-        <w:br/>
-        <w:t xml:space="preserve">VALOR UNITÁRIO: R$ 1,00</w:t>
-        <w:br/>
-        <w:t xml:space="preserve">VALOR TOTAL DO ITEM 02 ............... R$R$ 1,00 (um real).</w:t>
-        <w:br/>
-        <w:t xml:space="preserve"/>
-      </w:r>
-    </w:p>
-    <w:p>
-      <w:pPr>
-        <w:spacing w:after="0"/>
-        <w:jc w:val="left"/>
-        <w:rPr>
-          <w:rFonts w:cs="Calibri"/>
-          <w:sz w:val="22"/>
-        </w:rPr>
-      </w:pPr>
-      <w:r>
-        <w:rPr>
-          <w:rFonts w:cs="Calibri"/>
-          <w:sz w:val="22"/>
-        </w:rPr>
-        <w:t xml:space="preserve"/>
-      </w:r>
-    </w:p>
-    <w:p>
-      <w:pPr>
-        <w:spacing w:after="0"/>
-        <w:jc w:val="left"/>
-        <w:rPr>
-          <w:rFonts w:cs="Calibri"/>
-          <w:sz w:val="22"/>
-        </w:rPr>
-      </w:pPr>
-      <w:r>
-        <w:rPr>
-          <w:rFonts w:cs="Calibri"/>
-          <w:sz w:val="22"/>
-        </w:rPr>
-        <w:t xml:space="preserve"/>
-      </w:r>
-    </w:p>
-    <w:p>
-      <w:pPr>
-        <w:spacing w:after="0"/>
-        <w:jc w:val="left"/>
-        <w:rPr>
-          <w:rFonts w:cs="Calibri"/>
-          <w:sz w:val="22"/>
-        </w:rPr>
-      </w:pPr>
-      <w:r>
-        <w:rPr>
-          <w:rFonts w:cs="Calibri"/>
-          <w:sz w:val="22"/>
-        </w:rPr>
-        <w:t xml:space="preserve"/>
-      </w:r>
-    </w:p>
-    <w:p>
-      <w:pPr>
-        <w:spacing w:after="0"/>
-        <w:jc w:val="left"/>
-        <w:rPr>
-          <w:rFonts w:cs="Calibri"/>
-          <w:sz w:val="22"/>
-        </w:rPr>
-      </w:pPr>
-      <w:r>
-        <w:rPr>
-          <w:rFonts w:cs="Calibri"/>
-          <w:sz w:val="22"/>
-        </w:rPr>
-        <w:t xml:space="preserve"/>
-      </w:r>
-    </w:p>
-    <w:p>
-      <w:pPr>
-        <w:tabs>
-          <w:tab w:val="left" w:pos="2160"/>
-        </w:tabs>
-        <w:spacing w:after="0"/>
-        <w:jc w:val="left"/>
-        <w:rPr>
-          <w:rFonts w:cs="Calibri"/>
-          <w:sz w:val="22"/>
-        </w:rPr>
-      </w:pPr>
-      <w:r>
-        <w:rPr>
-          <w:rFonts w:cs="Calibri"/>
-          <w:sz w:val="22"/>
-        </w:rPr>
-        <w:t xml:space="preserve"/>
-        <w:br/>
-        <w:t xml:space="preserve">TOTAL DO LOTE 02 .... R$2.0 (dois reais).</w:t>
+        <w:t xml:space="preserve">TOTAL DO LOTE 02 .... R$R$ 595,42 (quinhentos e noventa e cinco reais e quarenta e dois centavos).</w:t>
       </w:r>
     </w:p>
     <w:p>
@@ -3735,7 +3735,7 @@
           <w:rFonts w:cs="Calibri"/>
           <w:sz w:val="22"/>
         </w:rPr>
-        <w:t xml:space="preserve">15 de novembro de 2022</w:t>
+        <w:t xml:space="preserve">17 de novembro de 2022</w:t>
       </w:r>
     </w:p>
     <w:p>

</xml_diff>